<commit_message>
delete files, I found an error in trnaslation & I'm added files translated.
</commit_message>
<xml_diff>
--- a/translate/opera-branding-guidelines/docx/Opera Branding Guidelines - BASICS.docx
+++ b/translate/opera-branding-guidelines/docx/Opera Branding Guidelines - BASICS.docx
@@ -79,21 +79,20 @@
     </w:p>
     <w:p>
       <w:pPr>
-        <w:jc w:val="left"/>
-        <w:rPr>
-          <w:rFonts w:ascii="Roboto" w:cs="Roboto" w:eastAsia="Roboto" w:hAnsi="Roboto"/>
-          <w:sz w:val="20"/>
-          <w:szCs w:val="20"/>
-        </w:rPr>
-      </w:pPr>
-      <w:r>
-        <w:rPr>
-          <w:rFonts w:ascii="Arial Unicode MS" w:cs="Arial Unicode MS" w:eastAsia="Arial Unicode MS" w:hAnsi="Arial Unicode MS"/>
-          <w:sz w:val="20"/>
-          <w:szCs w:val="20"/>
-          <w:rtl w:val="0"/>
-        </w:rPr>
-        <w:t xml:space="preserve">Opera extensions -&gt; 오페라 확장이 아닌 오페라 애드온으로 했읍니다. 이쪽이 좀 더 입에 잘 붙어서</w:t>
+        <w:rPr>
+          <w:rFonts w:ascii="Roboto" w:cs="Roboto" w:eastAsia="Roboto" w:hAnsi="Roboto"/>
+          <w:sz w:val="20"/>
+          <w:szCs w:val="20"/>
+        </w:rPr>
+      </w:pPr>
+      <w:r>
+        <w:rPr>
+          <w:rFonts w:ascii="Arial Unicode MS" w:cs="Arial Unicode MS" w:eastAsia="Arial Unicode MS" w:hAnsi="Arial Unicode MS"/>
+          <w:sz w:val="20"/>
+          <w:szCs w:val="20"/>
+          <w:rtl w:val="0"/>
+        </w:rPr>
+        <w:t xml:space="preserve">extension -&gt; 확장프로그램으로 번역했습니다.</w:t>
       </w:r>
     </w:p>
     <w:p>
@@ -166,7 +165,7 @@
           <w:szCs w:val="20"/>
           <w:rtl w:val="0"/>
         </w:rPr>
-        <w:t xml:space="preserve">오페라 애드온 작동 방법을 깔끔하게 적어놓은 개요가 필요하면 오페라 애드온 구조(overview of the Opera extensions architecture)를 살펴보는 것부터 시작하면 됩니다.</w:t>
+        <w:t xml:space="preserve">오페라 확장프로그램 작동 방법을 깔끔하게 적어놓은 개요가 필요하면 오페라 확장프로그램 구조(overview of the Opera extensions architecture)를 살펴보는 것부터 시작하면 됩니다.</w:t>
       </w:r>
     </w:p>
     <w:p>
@@ -200,7 +199,7 @@
           <w:szCs w:val="20"/>
           <w:rtl w:val="0"/>
         </w:rPr>
-        <w:t xml:space="preserve">오페라 애드온을 어떻게 만드는지 배우고 싶으시면 첨 만들어보는 오페라 애드온(making your first Opera extension) 아티클을 보시면 됩니다. </w:t>
+        <w:t xml:space="preserve">오페라 확장프로그램을 어떻게 만드는지 배우고 싶으시면 첨 만들어보는 오페라 확장프로그램(making your first Opera extension) 아티클을 보시면 됩니다. </w:t>
       </w:r>
     </w:p>
     <w:p>
@@ -219,7 +218,7 @@
           <w:szCs w:val="20"/>
           <w:rtl w:val="0"/>
         </w:rPr>
-        <w:t xml:space="preserve">이 아티클을 읽음으로써 간단한 애드온을 만드는 방법에 익숙해 질 수 있읍니다.</w:t>
+        <w:t xml:space="preserve">이 아티클을 읽음으로써 간단한 확장프로그램을 만드는 방법에 익숙해 질 수 있읍니다.</w:t>
       </w:r>
     </w:p>
     <w:p>
@@ -253,7 +252,7 @@
           <w:szCs w:val="20"/>
           <w:rtl w:val="0"/>
         </w:rPr>
-        <w:t xml:space="preserve">애드온이 어떻게 돌아가는 지에 대한 기본 지식을 가지고 있으면 이렇게 하면 됨</w:t>
+        <w:t xml:space="preserve">확장프로그램 어떻게 돌아가는 지에 대한 기본 지식을 가지고 있으면 이렇게 하면 됨</w:t>
       </w:r>
     </w:p>
     <w:p>
@@ -272,7 +271,7 @@
           <w:szCs w:val="20"/>
           <w:rtl w:val="0"/>
         </w:rPr>
-        <w:t xml:space="preserve">ㄴ 애드온(사이드바, 북마크 참조 등등) 개발과 API 사용법에 관한 것들은 다양한 튜토리얼과 자세한 설명들이 적혀 있으니 그거 보면 됨.</w:t>
+        <w:t xml:space="preserve">ㄴ 확장프로그램(사이드바, 북마크 참조 등등) 개발과 API 사용법에 관한 것들은 다양한 튜토리얼과 자세한 설명들이 적혀 있으니 그거 보면 됨.</w:t>
       </w:r>
     </w:p>
     <w:p>
@@ -339,7 +338,7 @@
           <w:szCs w:val="20"/>
           <w:rtl w:val="0"/>
         </w:rPr>
-        <w:t xml:space="preserve">오페라 애드온 태스팅과 디버깅 가이드(guide to testing and debugging Opera extensions) 읽고 문제정의를 하고 쉽게 해결 하셈</w:t>
+        <w:t xml:space="preserve">오페라 확장프로그램 테스팅과 디버깅 가이드(guide to testing and debugging Opera extensions) 읽고 문제정의를 하고 쉽게 해결 하셈</w:t>
       </w:r>
     </w:p>
     <w:p>
@@ -405,7 +404,7 @@
           <w:szCs w:val="20"/>
           <w:rtl w:val="0"/>
         </w:rPr>
-        <w:t xml:space="preserve">애드온 스토어에 관해 쓰인 애드온 제출 가이드라인(guidelines on submitting extensions - Publishing Guidelines) 읽고 제출 과정을 쉽고 간단하게 만드셈.</w:t>
+        <w:t xml:space="preserve">확장프로그램 스토어에 관해 쓰인 확장프로그램 제출 가이드라인(guidelines on submitting extensions - Publishing Guidelines) 읽고 제출 과정을 쉽고 간단하게 만드셈.</w:t>
       </w:r>
     </w:p>
     <w:p>
@@ -540,7 +539,7 @@
           <w:szCs w:val="20"/>
           <w:rtl w:val="0"/>
         </w:rPr>
-        <w:t xml:space="preserve">오페라 애드온의 구조와 기술적 세부사항들을 자세히 살펴보도록 핮아.</w:t>
+        <w:t xml:space="preserve">오페라 확장프로그램의 구조와 기술적 세부사항들을 자세히 살펴보도록 핮아.</w:t>
       </w:r>
     </w:p>
     <w:p>
@@ -607,57 +606,57 @@
           <w:szCs w:val="20"/>
           <w:rtl w:val="0"/>
         </w:rPr>
-        <w:t xml:space="preserve">오페라는 애드온에 관한 CRX(Chromium eXtension )파일 포맷을 지원한다.</w:t>
-      </w:r>
-    </w:p>
-    <w:p>
-      <w:pPr>
-        <w:rPr>
-          <w:rFonts w:ascii="Roboto" w:cs="Roboto" w:eastAsia="Roboto" w:hAnsi="Roboto"/>
-          <w:sz w:val="20"/>
-          <w:szCs w:val="20"/>
-        </w:rPr>
-      </w:pPr>
-      <w:r>
-        <w:rPr>
-          <w:rtl w:val="0"/>
-        </w:rPr>
-      </w:r>
-    </w:p>
-    <w:p>
-      <w:pPr>
-        <w:rPr>
-          <w:rFonts w:ascii="Roboto" w:cs="Roboto" w:eastAsia="Roboto" w:hAnsi="Roboto"/>
-          <w:sz w:val="20"/>
-          <w:szCs w:val="20"/>
-        </w:rPr>
-      </w:pPr>
-      <w:r>
-        <w:rPr>
-          <w:rFonts w:ascii="Arial Unicode MS" w:cs="Arial Unicode MS" w:eastAsia="Arial Unicode MS" w:hAnsi="Arial Unicode MS"/>
-          <w:sz w:val="20"/>
-          <w:szCs w:val="20"/>
-          <w:rtl w:val="0"/>
-        </w:rPr>
-        <w:t xml:space="preserve">애드온의 모든 파일과 폴더는 집파일로 패키징되고 .crx로 파일 확장자가 변경된다.</w:t>
-      </w:r>
-    </w:p>
-    <w:p>
-      <w:pPr>
-        <w:rPr>
-          <w:rFonts w:ascii="Roboto" w:cs="Roboto" w:eastAsia="Roboto" w:hAnsi="Roboto"/>
-          <w:sz w:val="20"/>
-          <w:szCs w:val="20"/>
-        </w:rPr>
-      </w:pPr>
-      <w:r>
-        <w:rPr>
-          <w:rFonts w:ascii="Arial Unicode MS" w:cs="Arial Unicode MS" w:eastAsia="Arial Unicode MS" w:hAnsi="Arial Unicode MS"/>
-          <w:sz w:val="20"/>
-          <w:szCs w:val="20"/>
-          <w:rtl w:val="0"/>
-        </w:rPr>
-        <w:t xml:space="preserve">CRX포맷은 크로미움 애드온의 주요 부분을 지원하고 오페라 전용 API도 지원함.</w:t>
+        <w:t xml:space="preserve">오페라는 확장프로그램에 관한 CRX(Chromium eXtension )파일 포맷을 지원한다.</w:t>
+      </w:r>
+    </w:p>
+    <w:p>
+      <w:pPr>
+        <w:rPr>
+          <w:rFonts w:ascii="Roboto" w:cs="Roboto" w:eastAsia="Roboto" w:hAnsi="Roboto"/>
+          <w:sz w:val="20"/>
+          <w:szCs w:val="20"/>
+        </w:rPr>
+      </w:pPr>
+      <w:r>
+        <w:rPr>
+          <w:rtl w:val="0"/>
+        </w:rPr>
+      </w:r>
+    </w:p>
+    <w:p>
+      <w:pPr>
+        <w:rPr>
+          <w:rFonts w:ascii="Roboto" w:cs="Roboto" w:eastAsia="Roboto" w:hAnsi="Roboto"/>
+          <w:sz w:val="20"/>
+          <w:szCs w:val="20"/>
+        </w:rPr>
+      </w:pPr>
+      <w:r>
+        <w:rPr>
+          <w:rFonts w:ascii="Arial Unicode MS" w:cs="Arial Unicode MS" w:eastAsia="Arial Unicode MS" w:hAnsi="Arial Unicode MS"/>
+          <w:sz w:val="20"/>
+          <w:szCs w:val="20"/>
+          <w:rtl w:val="0"/>
+        </w:rPr>
+        <w:t xml:space="preserve">확장프로그램의 모든 파일과 폴더는 집파일로 패키징되고 .crx로 파일 확장자가 변경된다.</w:t>
+      </w:r>
+    </w:p>
+    <w:p>
+      <w:pPr>
+        <w:rPr>
+          <w:rFonts w:ascii="Roboto" w:cs="Roboto" w:eastAsia="Roboto" w:hAnsi="Roboto"/>
+          <w:sz w:val="20"/>
+          <w:szCs w:val="20"/>
+        </w:rPr>
+      </w:pPr>
+      <w:r>
+        <w:rPr>
+          <w:rFonts w:ascii="Arial Unicode MS" w:cs="Arial Unicode MS" w:eastAsia="Arial Unicode MS" w:hAnsi="Arial Unicode MS"/>
+          <w:sz w:val="20"/>
+          <w:szCs w:val="20"/>
+          <w:rtl w:val="0"/>
+        </w:rPr>
+        <w:t xml:space="preserve">CRX포맷은 크로미움 확장프로그램의 주요 부분을 지원하고 오페라 전용 API도 지원함.</w:t>
       </w:r>
     </w:p>
     <w:p>
@@ -739,7 +738,7 @@
           <w:szCs w:val="20"/>
           <w:rtl w:val="0"/>
         </w:rPr>
-        <w:t xml:space="preserve">애드온이 오페라가 지원하는 chrome.\* API를 사용하는 한, 어떤 애드온(크로미움의 CRX포맷)이든 오페라가 실행하기때문에 위의 문장은 중요함</w:t>
+        <w:t xml:space="preserve">확장프로그램이 오페라가 지원하는 chrome.\* API를 사용하는 한, 어떤 확장프로그램(크로미움의 CRX포맷)이든 오페라가 실행하기때문에 위의 문장은 중요함</w:t>
       </w:r>
     </w:p>
     <w:p>
@@ -803,7 +802,7 @@
           <w:szCs w:val="20"/>
           <w:rtl w:val="0"/>
         </w:rPr>
-        <w:t xml:space="preserve">애드온 코드보고 싶으면 .zip포맷으로 바꾸고, 압축해제 프로그램으로 zip파일 압축해제 하셈ㅇㅇ</w:t>
+        <w:t xml:space="preserve">확장프로그램 코드보고 싶으면 .zip포맷으로 바꾸고, 압축해제 프로그램으로 zip파일 압축해제 하셈ㅇㅇ</w:t>
       </w:r>
     </w:p>
     <w:p>
@@ -873,7 +872,7 @@
           <w:szCs w:val="20"/>
           <w:rtl w:val="0"/>
         </w:rPr>
-        <w:t xml:space="preserve">현재 오페라는 네가지 유형의 애드온이 있음.</w:t>
+        <w:t xml:space="preserve">현재 오페라는 네가지 유형의 확장프로그램이 있음.</w:t>
       </w:r>
     </w:p>
     <w:p>
@@ -908,7 +907,7 @@
           <w:szCs w:val="28"/>
           <w:rtl w:val="0"/>
         </w:rPr>
-        <w:t xml:space="preserve">1. 브라우저 액션(과 페이지 액션)을 포함시킨 애드온</w:t>
+        <w:t xml:space="preserve">1. 브라우저 액션(과 페이지 액션)을 포함시킨 확장프로그램</w:t>
       </w:r>
     </w:p>
     <w:p>
@@ -1094,7 +1093,7 @@
           <w:szCs w:val="20"/>
           <w:rtl w:val="0"/>
         </w:rPr>
-        <w:t xml:space="preserve">브라우저 액션을 사용한 툴바는 한번에 최대 6개의 애드온이 설치가능이며 페이지 액션은 4개까지만 설치가능임.(무슨 소리지?)</w:t>
+        <w:t xml:space="preserve">브라우저 액션을 사용한 툴바는 한번에 최대 6개의 확장프로그램이 설치가능이며 페이지 액션은 4개까지만 설치가능임.(무슨 소리지?)</w:t>
       </w:r>
     </w:p>
     <w:p>
@@ -1171,7 +1170,7 @@
           <w:szCs w:val="20"/>
           <w:rtl w:val="0"/>
         </w:rPr>
-        <w:t xml:space="preserve">궁금하면 컨텍스트 메뉴 애드온 만들기(how to create context menu extensions) 아티클 읽으셈 ㅎㅅㅎ</w:t>
+        <w:t xml:space="preserve">궁금하면 컨텍스트 메뉴 확장프로그램 만들기(how to create context menu extensions) 아티클 읽으셈 ㅎㅅㅎ</w:t>
       </w:r>
     </w:p>
     <w:p>
@@ -1228,7 +1227,7 @@
           <w:szCs w:val="20"/>
           <w:rtl w:val="0"/>
         </w:rPr>
-        <w:t xml:space="preserve">아무런 UI 컴포넌트가 없는 애드온도 만들 수 있음!</w:t>
+        <w:t xml:space="preserve">아무런 UI 컴포넌트가 없는 확장프로그램도 만들 수 있음!</w:t>
       </w:r>
     </w:p>
     <w:p>
@@ -1328,7 +1327,7 @@
           <w:szCs w:val="20"/>
           <w:rtl w:val="0"/>
         </w:rPr>
-        <w:t xml:space="preserve">이런 애드온은 이 글 담 부분에서 다룰 스크립트의 일부분으로 쓰일거임</w:t>
+        <w:t xml:space="preserve">이런 확장프로그램은 이 글 담 부분에서 다룰 스크립트의 일부분으로 쓰일거임</w:t>
       </w:r>
     </w:p>
     <w:p>
@@ -1432,57 +1431,57 @@
           <w:szCs w:val="20"/>
           <w:rtl w:val="0"/>
         </w:rPr>
-        <w:t xml:space="preserve">모든 애드온은 반-드시 manifest 파일이 들어있읍니다.</w:t>
-      </w:r>
-    </w:p>
-    <w:p>
-      <w:pPr>
-        <w:rPr>
-          <w:rFonts w:ascii="Roboto" w:cs="Roboto" w:eastAsia="Roboto" w:hAnsi="Roboto"/>
-          <w:sz w:val="20"/>
-          <w:szCs w:val="20"/>
-        </w:rPr>
-      </w:pPr>
-      <w:r>
-        <w:rPr>
-          <w:rFonts w:ascii="Arial Unicode MS" w:cs="Arial Unicode MS" w:eastAsia="Arial Unicode MS" w:hAnsi="Arial Unicode MS"/>
-          <w:sz w:val="20"/>
-          <w:szCs w:val="20"/>
-          <w:rtl w:val="0"/>
-        </w:rPr>
-        <w:t xml:space="preserve">manifest 파일은 애드온의 이름, 작성자, 애드온이 어떤 API에 접근하길 원하는지(permissions 필드)에 관한 중요한 정보 등등을 제공해줍니다.</w:t>
-      </w:r>
-    </w:p>
-    <w:p>
-      <w:pPr>
-        <w:rPr>
-          <w:rFonts w:ascii="Roboto" w:cs="Roboto" w:eastAsia="Roboto" w:hAnsi="Roboto"/>
-          <w:sz w:val="20"/>
-          <w:szCs w:val="20"/>
-        </w:rPr>
-      </w:pPr>
-      <w:r>
-        <w:rPr>
-          <w:rtl w:val="0"/>
-        </w:rPr>
-      </w:r>
-    </w:p>
-    <w:p>
-      <w:pPr>
-        <w:rPr>
-          <w:rFonts w:ascii="Roboto" w:cs="Roboto" w:eastAsia="Roboto" w:hAnsi="Roboto"/>
-          <w:sz w:val="20"/>
-          <w:szCs w:val="20"/>
-        </w:rPr>
-      </w:pPr>
-      <w:r>
-        <w:rPr>
-          <w:rFonts w:ascii="Arial Unicode MS" w:cs="Arial Unicode MS" w:eastAsia="Arial Unicode MS" w:hAnsi="Arial Unicode MS"/>
-          <w:sz w:val="20"/>
-          <w:szCs w:val="20"/>
-          <w:rtl w:val="0"/>
-        </w:rPr>
-        <w:t xml:space="preserve">manifest파일이 정확히 정의되지 않으면 애드온은 실행조차 되지 않을거에오</w:t>
+        <w:t xml:space="preserve">모든 확장프로그램은 반-드시 manifest 파일이 들어있읍니다.</w:t>
+      </w:r>
+    </w:p>
+    <w:p>
+      <w:pPr>
+        <w:rPr>
+          <w:rFonts w:ascii="Roboto" w:cs="Roboto" w:eastAsia="Roboto" w:hAnsi="Roboto"/>
+          <w:sz w:val="20"/>
+          <w:szCs w:val="20"/>
+        </w:rPr>
+      </w:pPr>
+      <w:r>
+        <w:rPr>
+          <w:rFonts w:ascii="Arial Unicode MS" w:cs="Arial Unicode MS" w:eastAsia="Arial Unicode MS" w:hAnsi="Arial Unicode MS"/>
+          <w:sz w:val="20"/>
+          <w:szCs w:val="20"/>
+          <w:rtl w:val="0"/>
+        </w:rPr>
+        <w:t xml:space="preserve">manifest 파일은 확장프로그램의 이름, 작성자, 확장프로그램이 어떤 API에 접근하길 원하는지(permissions 필드)에 관한 중요한 정보 등등을 제공해줍니다.</w:t>
+      </w:r>
+    </w:p>
+    <w:p>
+      <w:pPr>
+        <w:rPr>
+          <w:rFonts w:ascii="Roboto" w:cs="Roboto" w:eastAsia="Roboto" w:hAnsi="Roboto"/>
+          <w:sz w:val="20"/>
+          <w:szCs w:val="20"/>
+        </w:rPr>
+      </w:pPr>
+      <w:r>
+        <w:rPr>
+          <w:rtl w:val="0"/>
+        </w:rPr>
+      </w:r>
+    </w:p>
+    <w:p>
+      <w:pPr>
+        <w:rPr>
+          <w:rFonts w:ascii="Roboto" w:cs="Roboto" w:eastAsia="Roboto" w:hAnsi="Roboto"/>
+          <w:sz w:val="20"/>
+          <w:szCs w:val="20"/>
+        </w:rPr>
+      </w:pPr>
+      <w:r>
+        <w:rPr>
+          <w:rFonts w:ascii="Arial Unicode MS" w:cs="Arial Unicode MS" w:eastAsia="Arial Unicode MS" w:hAnsi="Arial Unicode MS"/>
+          <w:sz w:val="20"/>
+          <w:szCs w:val="20"/>
+          <w:rtl w:val="0"/>
+        </w:rPr>
+        <w:t xml:space="preserve">manifest파일이 정확히 정의되지 않으면 확장프로그램은 실행조차 되지 않을거에오</w:t>
       </w:r>
     </w:p>
     <w:p>
@@ -2151,7 +2150,7 @@
           <w:highlight w:val="white"/>
           <w:rtl w:val="0"/>
         </w:rPr>
-        <w:t xml:space="preserve">애드온을 만든다면 가능하다면 event 페이지를 사용하는걸 권장합니다.</w:t>
+        <w:t xml:space="preserve">확장프로그램을 만든다면 가능하다면 event 페이지를 사용하는걸 권장합니다.</w:t>
       </w:r>
     </w:p>
     <w:p>
@@ -2197,7 +2196,7 @@
           <w:highlight w:val="white"/>
           <w:rtl w:val="0"/>
         </w:rPr>
-        <w:t xml:space="preserve">애드온이 설치됐거나 다시 시작하거나 시작하거나 혹은 새로운 버전으로 업데이트 됐거나</w:t>
+        <w:t xml:space="preserve">확장프로그램이 설치됐거나 다시 시작하거나 시작하거나 혹은 새로운 버전으로 업데이트 됐거나</w:t>
       </w:r>
     </w:p>
     <w:p>
@@ -2275,7 +2274,7 @@
           <w:highlight w:val="white"/>
           <w:rtl w:val="0"/>
         </w:rPr>
-        <w:t xml:space="preserve">애드온의 다른 부분(e.g. popup)이 이벤트 페이지를 호출했을 때</w:t>
+        <w:t xml:space="preserve">확장프로그램의 다른 부분(e.g. popup)이 이벤트 페이지를 호출했을 때</w:t>
       </w:r>
     </w:p>
     <w:p>
@@ -2301,7 +2300,7 @@
           <w:highlight w:val="white"/>
           <w:rtl w:val="0"/>
         </w:rPr>
-        <w:t xml:space="preserve">애드온의 다른 부분이 메시지를 보낼때(runtime.sendMessage()혹은 long-lived connections을 사용할 때?.)</w:t>
+        <w:t xml:space="preserve">확장프로그램의 다른 부분이 메시지를 보낼때(runtime.sendMessage()혹은 long-lived connections을 사용할 때?.)</w:t>
       </w:r>
     </w:p>
     <w:p>
@@ -2615,7 +2614,7 @@
           <w:szCs w:val="20"/>
           <w:rtl w:val="0"/>
         </w:rPr>
-        <w:t xml:space="preserve">하지만 message passing을 사용해 애드온의 다른 부분들(background script, popup)과 communicate할 수 있음.</w:t>
+        <w:t xml:space="preserve">하지만 message passing을 사용해 확장프로그램의 다른 부분들(background script, popup)과 communicate할 수 있음.</w:t>
       </w:r>
     </w:p>
     <w:p>
@@ -2731,7 +2730,7 @@
           <w:szCs w:val="20"/>
           <w:rtl w:val="0"/>
         </w:rPr>
-        <w:t xml:space="preserve">때로는 애드온을 클릭하면 팝업이 나타날 수 있읍니다. HTML페이지에 의해 define되고 manifest에 명시할 필요가 있읍니다.</w:t>
+        <w:t xml:space="preserve">때로는 확장프로그램을 클릭하면 팝업이 나타날 수 있읍니다. HTML페이지에 의해 define되고 manifest에 명시할 필요가 있읍니다.</w:t>
       </w:r>
     </w:p>
     <w:p>
@@ -2833,7 +2832,7 @@
           <w:szCs w:val="20"/>
           <w:rtl w:val="0"/>
         </w:rPr>
-        <w:t xml:space="preserve">options 페이지를 define했다면, 유저가 들어갈 수 있는 애드온 관리 페이지가 링크로 주어집니다.</w:t>
+        <w:t xml:space="preserve">options 페이지를 define했다면, 유저가 들어갈 수 있는 확장프로그램 관리 페이지가 링크로 주어집니다.</w:t>
       </w:r>
     </w:p>
     <w:p>
@@ -2869,7 +2868,7 @@
           <w:szCs w:val="20"/>
           <w:rtl w:val="0"/>
         </w:rPr>
-        <w:t xml:space="preserve">애드온의 사용자 설정을 저장하기 위해 Web Storage API를 정의한 localStorage를 사용할 수 있습니다.</w:t>
+        <w:t xml:space="preserve">확장프로그램의 사용자 설정을 저장하기 위해 Web Storage API를 정의한 localStorage를 사용할 수 있습니다.</w:t>
       </w:r>
     </w:p>
     <w:p>
@@ -2935,7 +2934,7 @@
           <w:szCs w:val="20"/>
           <w:rtl w:val="0"/>
         </w:rPr>
-        <w:t xml:space="preserve">애드온은 아이콘이 필요함(128x128은 설치중에 그리고 애드온의 페이지에 사용 됨. 48x48은 애드온의 관리페이지, 16x16은 애드온의 페이지의 favicon, 19x19는 브라우저 혹은 페이지 액션으로 아이콘을 집어 넣어야 될 때 사용됨)</w:t>
+        <w:t xml:space="preserve">확장프로그램은 아이콘이 필요함(128x128은 설치중에 그리고 확장프로그램의 페이지에 사용 됨. 48x48은 확장프로그램의 관리페이지, 16x16은 확장프로그램의 페이지의 favicon, 19x19는 브라우저 혹은 페이지 액션으로 아이콘을 집어 넣어야 될 때 사용됨)</w:t>
       </w:r>
     </w:p>
     <w:p>
@@ -2999,7 +2998,7 @@
           <w:szCs w:val="20"/>
           <w:rtl w:val="0"/>
         </w:rPr>
-        <w:t xml:space="preserve">이런 것들은 애드온 패키지의 모든 공간에 있을 수 있음.</w:t>
+        <w:t xml:space="preserve">이런 것들은 확장프로그램 패키지의 모든 공간에 있을 수 있음.</w:t>
       </w:r>
     </w:p>
     <w:p>
@@ -3088,7 +3087,7 @@
           <w:szCs w:val="20"/>
           <w:rtl w:val="0"/>
         </w:rPr>
-        <w:t xml:space="preserve">위의 스크린샷은 전형적인 애드온의 폴더 구조를 나타낸 것이다.</w:t>
+        <w:t xml:space="preserve">위의 스크린샷은 전형적인 확장프로그램의 폴더 구조를 나타낸 것이다.</w:t>
       </w:r>
     </w:p>
     <w:p>
@@ -3138,7 +3137,7 @@
           <w:szCs w:val="20"/>
           <w:rtl w:val="0"/>
         </w:rPr>
-        <w:t xml:space="preserve">상대 경로로 애드온에 있는 파일을 참조 할 수 있음.</w:t>
+        <w:t xml:space="preserve">상대 경로로 확장프로그램에 있는 파일을 참조 할 수 있음.</w:t>
       </w:r>
     </w:p>
     <w:p>
@@ -3287,7 +3286,7 @@
           <w:szCs w:val="20"/>
           <w:rtl w:val="0"/>
         </w:rPr>
-        <w:t xml:space="preserve">각 애드온에는 브라우저 API 사용이 허용되고, 애드온이 실행 될 수 있는 도메인 집합에 대한 접속을 관리하는 manifest 파일이 제공됩니다.</w:t>
+        <w:t xml:space="preserve">각 확장프로그램에는 브라우저 API 사용이 허용되고, 확장프로그램이 실행 될 수 있는 도메인 집합에 대한 접속을 관리하는 manifest 파일이 제공됩니다.</w:t>
       </w:r>
     </w:p>
     <w:p>
@@ -3353,7 +3352,7 @@
           <w:szCs w:val="20"/>
           <w:rtl w:val="0"/>
         </w:rPr>
-        <w:t xml:space="preserve">content 스크립트와 애드온의 나머지부분은 역할과 특권이 분리 되어 있습니다.</w:t>
+        <w:t xml:space="preserve">content 스크립트와 확장프로그램의 나머지부분은 역할과 특권이 분리 되어 있습니다.</w:t>
       </w:r>
     </w:p>
     <w:p>
@@ -3389,7 +3388,7 @@
           <w:szCs w:val="20"/>
           <w:rtl w:val="0"/>
         </w:rPr>
-        <w:t xml:space="preserve">하지만 애드온의 나머지부분(except of content)은 그걸 할 수 있지만 웹페이지를 수정할 수 없습니다.</w:t>
+        <w:t xml:space="preserve">하지만 확장프로그램의 나머지부분(except of content)은 그걸 할 수 있지만 웹페이지를 수정할 수 없습니다.</w:t>
       </w:r>
     </w:p>
     <w:p>
@@ -3509,25 +3508,25 @@
           <w:szCs w:val="20"/>
           <w:rtl w:val="0"/>
         </w:rPr>
-        <w:t xml:space="preserve">이 말은 Content스크립트는 애드온 API에 접근하지 못 한다는 말이 됨. - background와 event페이지만 애드온 api에 접근할 수 있으며 각각의 content스크립트는 지들만의 세상에서 산다. -</w:t>
-      </w:r>
-    </w:p>
-    <w:p>
-      <w:pPr>
-        <w:rPr>
-          <w:rFonts w:ascii="Roboto" w:cs="Roboto" w:eastAsia="Roboto" w:hAnsi="Roboto"/>
-          <w:sz w:val="20"/>
-          <w:szCs w:val="20"/>
-        </w:rPr>
-      </w:pPr>
-      <w:r>
-        <w:rPr>
-          <w:rFonts w:ascii="Arial Unicode MS" w:cs="Arial Unicode MS" w:eastAsia="Arial Unicode MS" w:hAnsi="Arial Unicode MS"/>
-          <w:sz w:val="20"/>
-          <w:szCs w:val="20"/>
-          <w:rtl w:val="0"/>
-        </w:rPr>
-        <w:t xml:space="preserve">애드온에 있는 다른 content script의 변수와 함수에 접근하지 못한다는 뜻 엌ㅋㅋㅋㅋ</w:t>
+        <w:t xml:space="preserve">이 말은 Content스크립트는 확장프로그램 API에 접근하지 못 한다는 말이 됨. - background와 event페이지만 확장프로그램 api에 접근할 수 있으며 각각의 content스크립트는 지들만의 세상에서 산다. -</w:t>
+      </w:r>
+    </w:p>
+    <w:p>
+      <w:pPr>
+        <w:rPr>
+          <w:rFonts w:ascii="Roboto" w:cs="Roboto" w:eastAsia="Roboto" w:hAnsi="Roboto"/>
+          <w:sz w:val="20"/>
+          <w:szCs w:val="20"/>
+        </w:rPr>
+      </w:pPr>
+      <w:r>
+        <w:rPr>
+          <w:rFonts w:ascii="Arial Unicode MS" w:cs="Arial Unicode MS" w:eastAsia="Arial Unicode MS" w:hAnsi="Arial Unicode MS"/>
+          <w:sz w:val="20"/>
+          <w:szCs w:val="20"/>
+          <w:rtl w:val="0"/>
+        </w:rPr>
+        <w:t xml:space="preserve">확장프로그램에 있는 다른 content script의 변수와 함수에 접근하지 못한다는 뜻 엌ㅋㅋㅋㅋ</w:t>
       </w:r>
     </w:p>
     <w:p>
@@ -3593,7 +3592,7 @@
           <w:szCs w:val="20"/>
           <w:rtl w:val="0"/>
         </w:rPr>
-        <w:t xml:space="preserve">콘텐츠 보안 정책(content security policy)은 애드온의 manifest에 정의 되어 있음</w:t>
+        <w:t xml:space="preserve">콘텐츠 보안 정책(content security policy)은 확장프로그램의 manifest에 정의 되어 있음</w:t>
       </w:r>
     </w:p>
     <w:p>
@@ -3693,25 +3692,25 @@
           <w:szCs w:val="20"/>
           <w:rtl w:val="0"/>
         </w:rPr>
-        <w:t xml:space="preserve">기본적으로 애드온에 대한 policy string은 script-src ‘self’; object-src ‘self’임</w:t>
-      </w:r>
-    </w:p>
-    <w:p>
-      <w:pPr>
-        <w:rPr>
-          <w:rFonts w:ascii="Roboto" w:cs="Roboto" w:eastAsia="Roboto" w:hAnsi="Roboto"/>
-          <w:sz w:val="20"/>
-          <w:szCs w:val="20"/>
-        </w:rPr>
-      </w:pPr>
-      <w:r>
-        <w:rPr>
-          <w:rFonts w:ascii="Arial Unicode MS" w:cs="Arial Unicode MS" w:eastAsia="Arial Unicode MS" w:hAnsi="Arial Unicode MS"/>
-          <w:sz w:val="20"/>
-          <w:szCs w:val="20"/>
-          <w:rtl w:val="0"/>
-        </w:rPr>
-        <w:t xml:space="preserve">그리고, 애드온의 manifest에 정책을 정의하지 않으면 이 정책이 가정됨.</w:t>
+        <w:t xml:space="preserve">기본적으로 확장프로그램에 대한 policy string은 script-src ‘self’; object-src ‘self’임</w:t>
+      </w:r>
+    </w:p>
+    <w:p>
+      <w:pPr>
+        <w:rPr>
+          <w:rFonts w:ascii="Roboto" w:cs="Roboto" w:eastAsia="Roboto" w:hAnsi="Roboto"/>
+          <w:sz w:val="20"/>
+          <w:szCs w:val="20"/>
+        </w:rPr>
+      </w:pPr>
+      <w:r>
+        <w:rPr>
+          <w:rFonts w:ascii="Arial Unicode MS" w:cs="Arial Unicode MS" w:eastAsia="Arial Unicode MS" w:hAnsi="Arial Unicode MS"/>
+          <w:sz w:val="20"/>
+          <w:szCs w:val="20"/>
+          <w:rtl w:val="0"/>
+        </w:rPr>
+        <w:t xml:space="preserve">그리고, 확장프로그램의 manifest에 정책을 정의하지 않으면 이 정책이 가정됨.</w:t>
       </w:r>
     </w:p>
     <w:p>
@@ -4103,7 +4102,7 @@
           <w:szCs w:val="20"/>
           <w:rtl w:val="0"/>
         </w:rPr>
-        <w:t xml:space="preserve">스크립트와 리소스가 네트워크가 아닌 애드온의 파일로만 로드 됨</w:t>
+        <w:t xml:space="preserve">스크립트와 리소스가 네트워크가 아닌 확장프로그램의 파일로만 로드 됨</w:t>
       </w:r>
     </w:p>
     <w:p>
@@ -4127,7 +4126,7 @@
           <w:szCs w:val="20"/>
           <w:rtl w:val="0"/>
         </w:rPr>
-        <w:t xml:space="preserve">애드온 패키지에 있는 스크립트와 오브젝트만 로드할 수 있읍니다 ㅎㅅㅎ</w:t>
+        <w:t xml:space="preserve">확장프로그램 패키지에 있는 스크립트와 오브젝트만 로드할 수 있읍니다 ㅎㅅㅎ</w:t>
       </w:r>
     </w:p>
     <w:p>

</xml_diff>